<commit_message>
adding sqp python extractor file2
</commit_message>
<xml_diff>
--- a/sql python extractor.docx
+++ b/sql python extractor.docx
@@ -3,28 +3,13 @@
 <w:document xmlns:wpc="http://schemas.microsoft.com/office/word/2010/wordprocessingCanvas" xmlns:cx="http://schemas.microsoft.com/office/drawing/2014/chartex" xmlns:cx1="http://schemas.microsoft.com/office/drawing/2015/9/8/chartex" xmlns:cx2="http://schemas.microsoft.com/office/drawing/2015/10/21/chartex" xmlns:cx3="http://schemas.microsoft.com/office/drawing/2016/5/9/chartex" xmlns:cx4="http://schemas.microsoft.com/office/drawing/2016/5/10/chartex" xmlns:cx5="http://schemas.microsoft.com/office/drawing/2016/5/11/chartex" xmlns:cx6="http://schemas.microsoft.com/office/drawing/2016/5/12/chartex" xmlns:cx7="http://schemas.microsoft.com/office/drawing/2016/5/13/chartex" xmlns:cx8="http://schemas.microsoft.com/office/drawing/2016/5/14/chartex" xmlns:mc="http://schemas.openxmlformats.org/markup-compatibility/2006" xmlns:aink="http://schemas.microsoft.com/office/drawing/2016/ink" xmlns:am3d="http://schemas.microsoft.com/office/drawing/2017/model3d" xmlns:o="urn:schemas-microsoft-com:office:office" xmlns:r="http://schemas.openxmlformats.org/officeDocument/2006/relationships" xmlns:m="http://schemas.openxmlformats.org/officeDocument/2006/math" xmlns:v="urn:schemas-microsoft-com:vml" xmlns:wp14="http://schemas.microsoft.com/office/word/2010/wordprocessingDrawing" xmlns:wp="http://schemas.openxmlformats.org/drawingml/2006/wordprocessingDrawing" xmlns:w10="urn:schemas-microsoft-com:office:word" xmlns:w="http://schemas.openxmlformats.org/wordprocessingml/2006/main" xmlns:w14="http://schemas.microsoft.com/office/word/2010/wordml" xmlns:w15="http://schemas.microsoft.com/office/word/2012/wordml" xmlns:w16cex="http://schemas.microsoft.com/office/word/2018/wordml/cex" xmlns:w16cid="http://schemas.microsoft.com/office/word/2016/wordml/cid" xmlns:w16="http://schemas.microsoft.com/office/word/2018/wordml" xmlns:w16se="http://schemas.microsoft.com/office/word/2015/wordml/symex" xmlns:wpg="http://schemas.microsoft.com/office/word/2010/wordprocessingGroup" xmlns:wpi="http://schemas.microsoft.com/office/word/2010/wordprocessingInk" xmlns:wne="http://schemas.microsoft.com/office/word/2006/wordml" xmlns:wps="http://schemas.microsoft.com/office/word/2010/wordprocessingShape" mc:Ignorable="w14 w15 w16se w16cid w16 w16cex wp14">
   <w:body>
     <w:p>
-      <w:proofErr w:type="gramStart"/>
-      <w:r>
-        <w:t>import</w:t>
-      </w:r>
-      <w:proofErr w:type="gramEnd"/>
-      <w:r>
-        <w:t xml:space="preserve"> </w:t>
-      </w:r>
-      <w:proofErr w:type="spellStart"/>
-      <w:r>
-        <w:t>openpyxl</w:t>
-      </w:r>
-      <w:proofErr w:type="spellEnd"/>
-    </w:p>
-    <w:p>
-      <w:proofErr w:type="gramStart"/>
-      <w:r>
-        <w:t>import</w:t>
-      </w:r>
-      <w:proofErr w:type="gramEnd"/>
-      <w:r>
-        <w:t xml:space="preserve"> os</w:t>
+      <w:r>
+        <w:t>import openpyxl</w:t>
+      </w:r>
+    </w:p>
+    <w:p>
+      <w:r>
+        <w:t>import os</w:t>
       </w:r>
     </w:p>
     <w:p/>
@@ -34,18 +19,8 @@
       </w:r>
     </w:p>
     <w:p>
-      <w:proofErr w:type="spellStart"/>
-      <w:proofErr w:type="gramStart"/>
-      <w:r>
-        <w:t>excel</w:t>
-      </w:r>
-      <w:proofErr w:type="gramEnd"/>
-      <w:r>
-        <w:t>_file</w:t>
-      </w:r>
-      <w:proofErr w:type="spellEnd"/>
-      <w:r>
-        <w:t xml:space="preserve"> = "chemin_vers_votre_fichier.xlsx"</w:t>
+      <w:r>
+        <w:t>excel_file = "chemin_vers_votre_fichier.xlsx"</w:t>
       </w:r>
     </w:p>
     <w:p/>
@@ -55,51 +30,13 @@
       </w:r>
     </w:p>
     <w:p>
-      <w:proofErr w:type="spellStart"/>
-      <w:proofErr w:type="gramStart"/>
-      <w:r>
-        <w:t>wb</w:t>
-      </w:r>
-      <w:proofErr w:type="spellEnd"/>
-      <w:proofErr w:type="gramEnd"/>
-      <w:r>
-        <w:t xml:space="preserve"> = </w:t>
-      </w:r>
-      <w:proofErr w:type="spellStart"/>
-      <w:r>
-        <w:t>openpyxl.load_workbook</w:t>
-      </w:r>
-      <w:proofErr w:type="spellEnd"/>
-      <w:r>
-        <w:t>(</w:t>
-      </w:r>
-      <w:proofErr w:type="spellStart"/>
-      <w:r>
-        <w:t>excel_file</w:t>
-      </w:r>
-      <w:proofErr w:type="spellEnd"/>
-      <w:r>
-        <w:t>)</w:t>
-      </w:r>
-    </w:p>
-    <w:p>
-      <w:proofErr w:type="spellStart"/>
-      <w:proofErr w:type="gramStart"/>
-      <w:r>
-        <w:t>sheet</w:t>
-      </w:r>
-      <w:proofErr w:type="spellEnd"/>
-      <w:proofErr w:type="gramEnd"/>
-      <w:r>
-        <w:t xml:space="preserve"> = </w:t>
-      </w:r>
-      <w:proofErr w:type="spellStart"/>
-      <w:r>
-        <w:t>wb.active</w:t>
-      </w:r>
-      <w:proofErr w:type="spellEnd"/>
-      <w:r>
-        <w:t xml:space="preserve">  # Utiliser la première feuille (vous pouvez spécifier une autre feuille par son nom)</w:t>
+      <w:r>
+        <w:t>wb = openpyxl.load_workbook(excel_file)</w:t>
+      </w:r>
+    </w:p>
+    <w:p>
+      <w:r>
+        <w:t>sheet = wb.active  # Utiliser la première feuille (vous pouvez spécifier une autre feuille par son nom)</w:t>
       </w:r>
     </w:p>
     <w:p/>
@@ -109,91 +46,29 @@
       </w:r>
     </w:p>
     <w:p>
-      <w:pPr>
-        <w:rPr>
-          <w:lang w:val="en-US"/>
-        </w:rPr>
-      </w:pPr>
-      <w:r>
-        <w:rPr>
-          <w:lang w:val="en-US"/>
-        </w:rPr>
+      <w:r>
         <w:t>output_folder = "fichiers_xml"</w:t>
       </w:r>
     </w:p>
     <w:p>
-      <w:pPr>
-        <w:rPr>
-          <w:lang w:val="en-US"/>
-        </w:rPr>
-      </w:pPr>
-      <w:r>
-        <w:rPr>
-          <w:lang w:val="en-US"/>
-        </w:rPr>
+      <w:r>
         <w:t>os.makedirs(output_folder, exist_ok=True)</w:t>
       </w:r>
     </w:p>
-    <w:p>
-      <w:pPr>
-        <w:rPr>
-          <w:lang w:val="en-US"/>
-        </w:rPr>
-      </w:pPr>
-    </w:p>
-    <w:p>
-      <w:r>
-        <w:t xml:space="preserve"># Parcourir chaque ligne dans la colonne A (A2 à </w:t>
-      </w:r>
-      <w:proofErr w:type="gramStart"/>
-      <w:r>
-        <w:t>A...</w:t>
-      </w:r>
-      <w:proofErr w:type="gramEnd"/>
-      <w:r>
-        <w:t xml:space="preserve"> en supposant que A1 est un en-tête)</w:t>
-      </w:r>
-    </w:p>
-    <w:p>
-      <w:pPr>
-        <w:rPr>
-          <w:lang w:val="en-US"/>
-        </w:rPr>
-      </w:pPr>
-      <w:r>
-        <w:rPr>
-          <w:lang w:val="en-US"/>
-        </w:rPr>
+    <w:p/>
+    <w:p>
+      <w:r>
+        <w:t># Parcourir chaque ligne dans la colonne A (A2 à A... en supposant que A1 est un en-tête)</w:t>
+      </w:r>
+    </w:p>
+    <w:p>
+      <w:r>
         <w:t>for row in sheet.iter_rows(min_row=2, min_col=1, max_col=1, values_only=True):</w:t>
       </w:r>
     </w:p>
     <w:p>
       <w:r>
-        <w:rPr>
-          <w:lang w:val="en-US"/>
-        </w:rPr>
-        <w:t xml:space="preserve">    </w:t>
-      </w:r>
-      <w:proofErr w:type="spellStart"/>
-      <w:proofErr w:type="gramStart"/>
-      <w:r>
-        <w:t>xml</w:t>
-      </w:r>
-      <w:proofErr w:type="gramEnd"/>
-      <w:r>
-        <w:t>_content</w:t>
-      </w:r>
-      <w:proofErr w:type="spellEnd"/>
-      <w:r>
-        <w:t xml:space="preserve"> = </w:t>
-      </w:r>
-      <w:proofErr w:type="spellStart"/>
-      <w:r>
-        <w:t>row</w:t>
-      </w:r>
-      <w:proofErr w:type="spellEnd"/>
-      <w:r>
-        <w:t>[0]  # Récupérer la valeur de la cellule en colonne A</w:t>
+        <w:t xml:space="preserve">    xml_content = row[0]  # Récupérer la valeur de la cellule en colonne A</w:t>
       </w:r>
     </w:p>
     <w:p/>
@@ -204,117 +79,39 @@
     </w:p>
     <w:p>
       <w:r>
-        <w:t xml:space="preserve">    </w:t>
-      </w:r>
-      <w:proofErr w:type="gramStart"/>
-      <w:r>
-        <w:t>if</w:t>
-      </w:r>
-      <w:proofErr w:type="gramEnd"/>
-      <w:r>
-        <w:t xml:space="preserve"> </w:t>
-      </w:r>
-      <w:proofErr w:type="spellStart"/>
-      <w:r>
-        <w:t>xml_content</w:t>
-      </w:r>
-      <w:proofErr w:type="spellEnd"/>
-      <w:r>
-        <w:t>:</w:t>
-      </w:r>
-    </w:p>
-    <w:p>
-      <w:r>
-        <w:t xml:space="preserve">        # Nom du fichier .</w:t>
-      </w:r>
-      <w:proofErr w:type="spellStart"/>
-      <w:r>
-        <w:t>xml</w:t>
-      </w:r>
-      <w:proofErr w:type="spellEnd"/>
-      <w:r>
-        <w:t xml:space="preserve"> (par exemple : ligne 2 devient "ligne_2.xml")</w:t>
-      </w:r>
-    </w:p>
-    <w:p>
-      <w:pPr>
-        <w:rPr>
-          <w:lang w:val="en-US"/>
-        </w:rPr>
-      </w:pPr>
-      <w:r>
-        <w:t xml:space="preserve">        </w:t>
-      </w:r>
-      <w:r>
-        <w:rPr>
-          <w:lang w:val="en-US"/>
-        </w:rPr>
-        <w:t>xml_filename = f"ligne_{sheet.index(row) + 1}.xml"</w:t>
-      </w:r>
-    </w:p>
-    <w:p>
-      <w:pPr>
-        <w:rPr>
-          <w:lang w:val="en-US"/>
-        </w:rPr>
-      </w:pPr>
-    </w:p>
-    <w:p>
-      <w:r>
-        <w:rPr>
-          <w:lang w:val="en-US"/>
-        </w:rPr>
-        <w:t xml:space="preserve">        </w:t>
-      </w:r>
-      <w:r>
-        <w:t># Chemin complet du fichier .</w:t>
-      </w:r>
-      <w:proofErr w:type="spellStart"/>
-      <w:r>
-        <w:t>xml</w:t>
-      </w:r>
-      <w:proofErr w:type="spellEnd"/>
-    </w:p>
-    <w:p>
-      <w:r>
-        <w:t xml:space="preserve">        </w:t>
-      </w:r>
-      <w:proofErr w:type="spellStart"/>
-      <w:proofErr w:type="gramStart"/>
-      <w:r>
-        <w:t>output</w:t>
-      </w:r>
-      <w:proofErr w:type="gramEnd"/>
-      <w:r>
-        <w:t>_path</w:t>
-      </w:r>
-      <w:proofErr w:type="spellEnd"/>
-      <w:r>
-        <w:t xml:space="preserve"> = </w:t>
-      </w:r>
-      <w:proofErr w:type="spellStart"/>
-      <w:r>
-        <w:t>os.path.join</w:t>
-      </w:r>
-      <w:proofErr w:type="spellEnd"/>
-      <w:r>
-        <w:t>(</w:t>
-      </w:r>
-      <w:proofErr w:type="spellStart"/>
-      <w:r>
-        <w:t>output_folder</w:t>
-      </w:r>
-      <w:proofErr w:type="spellEnd"/>
-      <w:r>
-        <w:t xml:space="preserve">, </w:t>
-      </w:r>
-      <w:proofErr w:type="spellStart"/>
-      <w:r>
-        <w:t>xml_filename</w:t>
-      </w:r>
-      <w:proofErr w:type="spellEnd"/>
-      <w:r>
-        <w:t>)</w:t>
+        <w:t xml:space="preserve">    if xml_content:</w:t>
+      </w:r>
+    </w:p>
+    <w:p>
+      <w:r>
+        <w:t xml:space="preserve">        # Obtenir l'index de la ligne</w:t>
+      </w:r>
+    </w:p>
+    <w:p>
+      <w:r>
+        <w:t xml:space="preserve">        row_num = sheet._current_row</w:t>
+      </w:r>
+    </w:p>
+    <w:p/>
+    <w:p>
+      <w:r>
+        <w:t xml:space="preserve">        # Nom du fichier .xml (par exemple : ligne 2 devient "ligne_2.xml")</w:t>
+      </w:r>
+    </w:p>
+    <w:p>
+      <w:r>
+        <w:t xml:space="preserve">        xml_filename = f"ligne_{row_num}.xml"</w:t>
+      </w:r>
+    </w:p>
+    <w:p/>
+    <w:p>
+      <w:r>
+        <w:t xml:space="preserve">        # Chemin complet du fichier .xml</w:t>
+      </w:r>
+    </w:p>
+    <w:p>
+      <w:r>
+        <w:t xml:space="preserve">        output_path = os.path.join(output_folder, xml_filename)</w:t>
       </w:r>
     </w:p>
     <w:p/>
@@ -324,96 +121,25 @@
       </w:r>
     </w:p>
     <w:p>
-      <w:pPr>
-        <w:rPr>
-          <w:lang w:val="en-US"/>
-        </w:rPr>
-      </w:pPr>
-      <w:r>
-        <w:t xml:space="preserve">        </w:t>
-      </w:r>
-      <w:r>
-        <w:rPr>
-          <w:lang w:val="en-US"/>
-        </w:rPr>
-        <w:t>with open(output_path, 'w', encoding='utf-8') as xml_file:</w:t>
-      </w:r>
-    </w:p>
-    <w:p>
-      <w:r>
-        <w:rPr>
-          <w:lang w:val="en-US"/>
-        </w:rPr>
-        <w:t xml:space="preserve">            </w:t>
-      </w:r>
-      <w:proofErr w:type="spellStart"/>
-      <w:proofErr w:type="gramStart"/>
-      <w:r>
-        <w:t>xml</w:t>
-      </w:r>
-      <w:proofErr w:type="gramEnd"/>
-      <w:r>
-        <w:t>_file.write</w:t>
-      </w:r>
-      <w:proofErr w:type="spellEnd"/>
-      <w:r>
-        <w:t>(</w:t>
-      </w:r>
-      <w:proofErr w:type="spellStart"/>
-      <w:r>
-        <w:t>xml_content</w:t>
-      </w:r>
-      <w:proofErr w:type="spellEnd"/>
-      <w:r>
-        <w:t>)</w:t>
-      </w:r>
-    </w:p>
-    <w:p/>
-    <w:p>
-      <w:r>
-        <w:t xml:space="preserve">        </w:t>
-      </w:r>
-      <w:proofErr w:type="spellStart"/>
-      <w:proofErr w:type="gramStart"/>
-      <w:r>
-        <w:t>print</w:t>
-      </w:r>
-      <w:proofErr w:type="spellEnd"/>
-      <w:r>
-        <w:t>(</w:t>
-      </w:r>
-      <w:proofErr w:type="spellStart"/>
-      <w:proofErr w:type="gramEnd"/>
-      <w:r>
-        <w:t>f"Fichier</w:t>
-      </w:r>
-      <w:proofErr w:type="spellEnd"/>
-      <w:r>
-        <w:t xml:space="preserve"> créé : {</w:t>
-      </w:r>
-      <w:proofErr w:type="spellStart"/>
-      <w:r>
-        <w:t>output_path</w:t>
-      </w:r>
-      <w:proofErr w:type="spellEnd"/>
-      <w:r>
-        <w:t>}")</w:t>
-      </w:r>
-    </w:p>
-    <w:p/>
-    <w:p>
-      <w:proofErr w:type="spellStart"/>
-      <w:proofErr w:type="gramStart"/>
-      <w:r>
-        <w:t>print</w:t>
-      </w:r>
-      <w:proofErr w:type="spellEnd"/>
-      <w:r>
-        <w:t>(</w:t>
-      </w:r>
-      <w:proofErr w:type="gramEnd"/>
-      <w:r>
-        <w:t>"Exportation terminée.")</w:t>
+      <w:r>
+        <w:t xml:space="preserve">        with open(output_path, 'w', encoding='utf-8') as xml_file:</w:t>
+      </w:r>
+    </w:p>
+    <w:p>
+      <w:r>
+        <w:t xml:space="preserve">            xml_file.write(xml_content)</w:t>
+      </w:r>
+    </w:p>
+    <w:p/>
+    <w:p>
+      <w:r>
+        <w:t xml:space="preserve">        print(f"Fichier créé : {output_path}")</w:t>
+      </w:r>
+    </w:p>
+    <w:p/>
+    <w:p>
+      <w:r>
+        <w:t>print("Exportation terminée.")</w:t>
       </w:r>
     </w:p>
     <w:sectPr>

</xml_diff>

<commit_message>
adding sqp python extractor file3
</commit_message>
<xml_diff>
--- a/sql python extractor.docx
+++ b/sql python extractor.docx
@@ -58,17 +58,33 @@
     <w:p/>
     <w:p>
       <w:r>
+        <w:t># Initialiser un compteur de lignes</w:t>
+      </w:r>
+    </w:p>
+    <w:p>
+      <w:r>
+        <w:t>line_number = 1</w:t>
+      </w:r>
+    </w:p>
+    <w:p/>
+    <w:p>
+      <w:r>
         <w:t># Parcourir chaque ligne dans la colonne A (A2 à A... en supposant que A1 est un en-tête)</w:t>
       </w:r>
     </w:p>
     <w:p>
       <w:r>
-        <w:t>for row in sheet.iter_rows(min_row=2, min_col=1, max_col=1, values_only=True):</w:t>
-      </w:r>
-    </w:p>
-    <w:p>
-      <w:r>
-        <w:t xml:space="preserve">    xml_content = row[0]  # Récupérer la valeur de la cellule en colonne A</w:t>
+        <w:t>for row in sheet.iter_rows(min_row=2, min_col=1, max_col=1):</w:t>
+      </w:r>
+    </w:p>
+    <w:p>
+      <w:r>
+        <w:t xml:space="preserve">    cell = row[0]</w:t>
+      </w:r>
+    </w:p>
+    <w:p>
+      <w:r>
+        <w:t xml:space="preserve">    xml_content = cell.value  # Récupérer la valeur de la cellule en colonne A</w:t>
       </w:r>
     </w:p>
     <w:p/>
@@ -84,23 +100,12 @@
     </w:p>
     <w:p>
       <w:r>
-        <w:t xml:space="preserve">        # Obtenir l'index de la ligne</w:t>
-      </w:r>
-    </w:p>
-    <w:p>
-      <w:r>
-        <w:t xml:space="preserve">        row_num = sheet._current_row</w:t>
-      </w:r>
-    </w:p>
-    <w:p/>
-    <w:p>
-      <w:r>
-        <w:t xml:space="preserve">        # Nom du fichier .xml (par exemple : ligne 2 devient "ligne_2.xml")</w:t>
-      </w:r>
-    </w:p>
-    <w:p>
-      <w:r>
-        <w:t xml:space="preserve">        xml_filename = f"ligne_{row_num}.xml"</w:t>
+        <w:t xml:space="preserve">        # Nom du fichier .xml basé sur le numéro de ligne</w:t>
+      </w:r>
+    </w:p>
+    <w:p>
+      <w:r>
+        <w:t xml:space="preserve">        xml_filename = f"ligne_{line_number}.xml"</w:t>
       </w:r>
     </w:p>
     <w:p/>
@@ -134,6 +139,17 @@
     <w:p>
       <w:r>
         <w:t xml:space="preserve">        print(f"Fichier créé : {output_path}")</w:t>
+      </w:r>
+    </w:p>
+    <w:p/>
+    <w:p>
+      <w:r>
+        <w:t xml:space="preserve">    # Incrémenter le compteur de lignes</w:t>
+      </w:r>
+    </w:p>
+    <w:p>
+      <w:r>
+        <w:t xml:space="preserve">    line_number += 1</w:t>
       </w:r>
     </w:p>
     <w:p/>

</xml_diff>